<commit_message>
reads folders of packets and divides into tossup and bonus categories
</commit_message>
<xml_diff>
--- a/packets/Round1_test.docx
+++ b/packets/Round1_test.docx
@@ -1,6 +1,6 @@
 
 <file path=word/document.xml><?xml version="1.0" encoding="utf-8"?>
-<w:document xmlns:wpc="http://schemas.microsoft.com/office/word/2010/wordprocessingCanvas" xmlns:cx="http://schemas.microsoft.com/office/drawing/2014/chartex" xmlns:cx1="http://schemas.microsoft.com/office/drawing/2015/9/8/chartex" xmlns:cx2="http://schemas.microsoft.com/office/drawing/2015/10/21/chartex" xmlns:cx3="http://schemas.microsoft.com/office/drawing/2016/5/9/chartex" xmlns:cx4="http://schemas.microsoft.com/office/drawing/2016/5/10/chartex" xmlns:cx5="http://schemas.microsoft.com/office/drawing/2016/5/11/chartex" xmlns:cx6="http://schemas.microsoft.com/office/drawing/2016/5/12/chartex" xmlns:cx7="http://schemas.microsoft.com/office/drawing/2016/5/13/chartex" xmlns:cx8="http://schemas.microsoft.com/office/drawing/2016/5/14/chartex" xmlns:mc="http://schemas.openxmlformats.org/markup-compatibility/2006" xmlns:aink="http://schemas.microsoft.com/office/drawing/2016/ink" xmlns:am3d="http://schemas.microsoft.com/office/drawing/2017/model3d" xmlns:o="urn:schemas-microsoft-com:office:office" xmlns:r="http://schemas.openxmlformats.org/officeDocument/2006/relationships" xmlns:m="http://schemas.openxmlformats.org/officeDocument/2006/math" xmlns:v="urn:schemas-microsoft-com:vml" xmlns:wp14="http://schemas.microsoft.com/office/word/2010/wordprocessingDrawing" xmlns:wp="http://schemas.openxmlformats.org/drawingml/2006/wordprocessingDrawing" xmlns:w10="urn:schemas-microsoft-com:office:word" xmlns:w="http://schemas.openxmlformats.org/wordprocessingml/2006/main" xmlns:w14="http://schemas.microsoft.com/office/word/2010/wordml" xmlns:w15="http://schemas.microsoft.com/office/word/2012/wordml" xmlns:w16cex="http://schemas.microsoft.com/office/word/2018/wordml/cex" xmlns:w16cid="http://schemas.microsoft.com/office/word/2016/wordml/cid" xmlns:w16="http://schemas.microsoft.com/office/word/2018/wordml" xmlns:w16sdtdh="http://schemas.microsoft.com/office/word/2020/wordml/sdtdatahash" xmlns:w16se="http://schemas.microsoft.com/office/word/2015/wordml/symex" xmlns:wpg="http://schemas.microsoft.com/office/word/2010/wordprocessingGroup" xmlns:wpi="http://schemas.microsoft.com/office/word/2010/wordprocessingInk" xmlns:wne="http://schemas.microsoft.com/office/word/2006/wordml" xmlns:wps="http://schemas.microsoft.com/office/word/2010/wordprocessingShape" mc:Ignorable="w14 w15 w16se w16cid w16 w16cex w16sdtdh wp14">
+<w:document xmlns:wpc="http://schemas.microsoft.com/office/word/2010/wordprocessingCanvas" xmlns:cx="http://schemas.microsoft.com/office/drawing/2014/chartex" xmlns:cx1="http://schemas.microsoft.com/office/drawing/2015/9/8/chartex" xmlns:cx2="http://schemas.microsoft.com/office/drawing/2015/10/21/chartex" xmlns:cx3="http://schemas.microsoft.com/office/drawing/2016/5/9/chartex" xmlns:cx4="http://schemas.microsoft.com/office/drawing/2016/5/10/chartex" xmlns:cx5="http://schemas.microsoft.com/office/drawing/2016/5/11/chartex" xmlns:cx6="http://schemas.microsoft.com/office/drawing/2016/5/12/chartex" xmlns:cx7="http://schemas.microsoft.com/office/drawing/2016/5/13/chartex" xmlns:cx8="http://schemas.microsoft.com/office/drawing/2016/5/14/chartex" xmlns:mc="http://schemas.openxmlformats.org/markup-compatibility/2006" xmlns:aink="http://schemas.microsoft.com/office/drawing/2016/ink" xmlns:am3d="http://schemas.microsoft.com/office/drawing/2017/model3d" xmlns:o="urn:schemas-microsoft-com:office:office" xmlns:r="http://schemas.openxmlformats.org/officeDocument/2006/relationships" xmlns:m="http://schemas.openxmlformats.org/officeDocument/2006/math" xmlns:v="urn:schemas-microsoft-com:vml" xmlns:wp14="http://schemas.microsoft.com/office/word/2010/wordprocessingDrawing" xmlns:wp="http://schemas.openxmlformats.org/drawingml/2006/wordprocessingDrawing" xmlns:w10="urn:schemas-microsoft-com:office:word" xmlns:w="http://schemas.openxmlformats.org/wordprocessingml/2006/main" xmlns:w14="http://schemas.microsoft.com/office/word/2010/wordml" xmlns:w15="http://schemas.microsoft.com/office/word/2012/wordml" xmlns:w16cex="http://schemas.microsoft.com/office/word/2018/wordml/cex" xmlns:w16cid="http://schemas.microsoft.com/office/word/2016/wordml/cid" xmlns:w16="http://schemas.microsoft.com/office/word/2018/wordml" xmlns:w16se="http://schemas.microsoft.com/office/word/2015/wordml/symex" xmlns:wpg="http://schemas.microsoft.com/office/word/2010/wordprocessingGroup" xmlns:wpi="http://schemas.microsoft.com/office/word/2010/wordprocessingInk" xmlns:wne="http://schemas.microsoft.com/office/word/2006/wordml" xmlns:wps="http://schemas.microsoft.com/office/word/2010/wordprocessingShape" mc:Ignorable="w14 w15 w16se w16cid w16 w16cex wp14">
   <w:body>
     <w:p>
       <w:pPr>
@@ -30,24 +30,13 @@
       </w:r>
       <w:r>
         <w:br/>
-      </w:r>
-      <w:r>
-        <w:t>answer:</w:t>
-      </w:r>
-      <w:r>
-        <w:t xml:space="preserve"> </w:t>
-      </w:r>
-      <w:r>
-        <w:rPr>
-          <w:u w:val="single"/>
-        </w:rPr>
-        <w:t xml:space="preserve"> </w:t>
-      </w:r>
-      <w:r>
-        <w:rPr>
-          <w:u w:val="single"/>
-        </w:rPr>
-        <w:t>Chrysler</w:t>
+        <w:t xml:space="preserve">answer: </w:t>
+      </w:r>
+      <w:r>
+        <w:rPr>
+          <w:u w:val="single"/>
+        </w:rPr>
+        <w:t xml:space="preserve"> Chrysler</w:t>
       </w:r>
       <w:r>
         <w:t xml:space="preserve"> Building</w:t>
@@ -198,12 +187,7 @@
       </w:r>
       <w:r>
         <w:br/>
-      </w:r>
-      <w:r>
-        <w:t>answer:</w:t>
-      </w:r>
-      <w:r>
-        <w:t xml:space="preserve"> </w:t>
+        <w:t xml:space="preserve">answer: </w:t>
       </w:r>
       <w:r>
         <w:rPr>
@@ -539,24 +523,13 @@
       </w:r>
       <w:r>
         <w:br/>
-      </w:r>
-      <w:r>
-        <w:t>answer:</w:t>
-      </w:r>
-      <w:r>
-        <w:t xml:space="preserve"> </w:t>
-      </w:r>
-      <w:r>
-        <w:rPr>
-          <w:u w:val="single"/>
-        </w:rPr>
-        <w:t xml:space="preserve"> </w:t>
-      </w:r>
-      <w:r>
-        <w:rPr>
-          <w:u w:val="single"/>
-        </w:rPr>
-        <w:t>Florence</w:t>
+        <w:t xml:space="preserve">answer: </w:t>
+      </w:r>
+      <w:r>
+        <w:rPr>
+          <w:u w:val="single"/>
+        </w:rPr>
+        <w:t xml:space="preserve"> Florence</w:t>
       </w:r>
       <w:r>
         <w:t xml:space="preserve"> (or </w:t>
@@ -666,12 +639,7 @@
       </w:r>
       <w:r>
         <w:br/>
-      </w:r>
-      <w:r>
-        <w:t>answer:</w:t>
-      </w:r>
-      <w:r>
-        <w:t xml:space="preserve"> </w:t>
+        <w:t xml:space="preserve">answer: </w:t>
       </w:r>
       <w:r>
         <w:rPr>
@@ -785,12 +753,7 @@
       </w:r>
       <w:r>
         <w:br/>
-      </w:r>
-      <w:r>
-        <w:t>answer:</w:t>
-      </w:r>
-      <w:r>
-        <w:t xml:space="preserve"> </w:t>
+        <w:t xml:space="preserve">answer: </w:t>
       </w:r>
       <w:r>
         <w:rPr>
@@ -863,7 +826,13 @@
       </w:r>
       <w:r>
         <w:br/>
-        <w:t>&lt;CE&gt;</w:t>
+        <w:t>&lt;CE</w:t>
+      </w:r>
+      <w:r>
+        <w:t>, CE</w:t>
+      </w:r>
+      <w:r>
+        <w:t>&gt;</w:t>
       </w:r>
     </w:p>
     <w:p>
@@ -916,12 +885,7 @@
       </w:r>
       <w:r>
         <w:br/>
-      </w:r>
-      <w:r>
-        <w:t>answer:</w:t>
-      </w:r>
-      <w:r>
-        <w:t xml:space="preserve"> </w:t>
+        <w:t xml:space="preserve">answer: </w:t>
       </w:r>
       <w:r>
         <w:rPr>
@@ -1062,10 +1026,84 @@
       </w:r>
       <w:r>
         <w:br/>
-      </w:r>
-      <w:r>
-        <w:t>answer:</w:t>
-      </w:r>
+        <w:t xml:space="preserve">answer: </w:t>
+      </w:r>
+      <w:r>
+        <w:rPr>
+          <w:u w:val="single"/>
+        </w:rPr>
+        <w:t>bee</w:t>
+      </w:r>
+      <w:r>
+        <w:t xml:space="preserve">s (accept </w:t>
+      </w:r>
+      <w:r>
+        <w:rPr>
+          <w:u w:val="single"/>
+        </w:rPr>
+        <w:t>honeybee</w:t>
+      </w:r>
+      <w:r>
+        <w:t xml:space="preserve">s or </w:t>
+      </w:r>
+      <w:r>
+        <w:rPr>
+          <w:u w:val="single"/>
+        </w:rPr>
+        <w:t>bumblebee</w:t>
+      </w:r>
+      <w:r>
+        <w:t xml:space="preserve">s or </w:t>
+      </w:r>
+      <w:r>
+        <w:rPr>
+          <w:u w:val="single"/>
+        </w:rPr>
+        <w:t>I Love Bees</w:t>
+      </w:r>
+      <w:r>
+        <w:t xml:space="preserve"> or The </w:t>
+      </w:r>
+      <w:r>
+        <w:rPr>
+          <w:u w:val="single"/>
+        </w:rPr>
+        <w:t>Secret Life of Bees</w:t>
+      </w:r>
+      <w:r>
+        <w:t xml:space="preserve">; accept </w:t>
+      </w:r>
+      <w:r>
+        <w:rPr>
+          <w:u w:val="single"/>
+        </w:rPr>
+        <w:t>Apidae</w:t>
+      </w:r>
+      <w:r>
+        <w:t xml:space="preserve"> or </w:t>
+      </w:r>
+      <w:proofErr w:type="spellStart"/>
+      <w:r>
+        <w:rPr>
+          <w:u w:val="single"/>
+        </w:rPr>
+        <w:t>Apis</w:t>
+      </w:r>
+      <w:proofErr w:type="spellEnd"/>
+      <w:r>
+        <w:t xml:space="preserve"> or </w:t>
+      </w:r>
+      <w:proofErr w:type="spellStart"/>
+      <w:r>
+        <w:rPr>
+          <w:u w:val="single"/>
+        </w:rPr>
+        <w:t>A</w:t>
+      </w:r>
+      <w:r>
+        <w:t>pis</w:t>
+      </w:r>
+      <w:proofErr w:type="spellEnd"/>
       <w:r>
         <w:t xml:space="preserve"> </w:t>
       </w:r>
@@ -1073,52 +1111,7 @@
         <w:rPr>
           <w:u w:val="single"/>
         </w:rPr>
-        <w:t>bee</w:t>
-      </w:r>
-      <w:r>
-        <w:t xml:space="preserve">s (accept </w:t>
-      </w:r>
-      <w:r>
-        <w:rPr>
-          <w:u w:val="single"/>
-        </w:rPr>
-        <w:t>honeybee</w:t>
-      </w:r>
-      <w:r>
-        <w:t xml:space="preserve">s or </w:t>
-      </w:r>
-      <w:r>
-        <w:rPr>
-          <w:u w:val="single"/>
-        </w:rPr>
-        <w:t>bumblebee</w:t>
-      </w:r>
-      <w:r>
-        <w:t xml:space="preserve">s or </w:t>
-      </w:r>
-      <w:r>
-        <w:rPr>
-          <w:u w:val="single"/>
-        </w:rPr>
-        <w:t>I Love Bees</w:t>
-      </w:r>
-      <w:r>
-        <w:t xml:space="preserve"> or The </w:t>
-      </w:r>
-      <w:r>
-        <w:rPr>
-          <w:u w:val="single"/>
-        </w:rPr>
-        <w:t>Secret Life of Bees</w:t>
-      </w:r>
-      <w:r>
-        <w:t xml:space="preserve">; accept </w:t>
-      </w:r>
-      <w:r>
-        <w:rPr>
-          <w:u w:val="single"/>
-        </w:rPr>
-        <w:t>Apidae</w:t>
+        <w:t>mellifera</w:t>
       </w:r>
       <w:r>
         <w:t xml:space="preserve"> or </w:t>
@@ -1128,17 +1121,6 @@
         <w:rPr>
           <w:u w:val="single"/>
         </w:rPr>
-        <w:t>Apis</w:t>
-      </w:r>
-      <w:proofErr w:type="spellEnd"/>
-      <w:r>
-        <w:t xml:space="preserve"> or </w:t>
-      </w:r>
-      <w:proofErr w:type="spellStart"/>
-      <w:r>
-        <w:rPr>
-          <w:u w:val="single"/>
-        </w:rPr>
         <w:t>A</w:t>
       </w:r>
       <w:r>
@@ -1148,43 +1130,20 @@
       <w:r>
         <w:t xml:space="preserve"> </w:t>
       </w:r>
-      <w:r>
-        <w:rPr>
-          <w:u w:val="single"/>
-        </w:rPr>
-        <w:t>mellifera</w:t>
-      </w:r>
-      <w:r>
-        <w:t xml:space="preserve"> or </w:t>
-      </w:r>
-      <w:proofErr w:type="spellStart"/>
-      <w:r>
-        <w:rPr>
-          <w:u w:val="single"/>
-        </w:rPr>
-        <w:t>A</w:t>
-      </w:r>
-      <w:r>
-        <w:t>pis</w:t>
+      <w:proofErr w:type="spellStart"/>
+      <w:r>
+        <w:rPr>
+          <w:u w:val="single"/>
+        </w:rPr>
+        <w:t>c</w:t>
+      </w:r>
+      <w:r>
+        <w:t>erana</w:t>
       </w:r>
       <w:proofErr w:type="spellEnd"/>
       <w:r>
         <w:t xml:space="preserve"> </w:t>
       </w:r>
-      <w:proofErr w:type="spellStart"/>
-      <w:r>
-        <w:rPr>
-          <w:u w:val="single"/>
-        </w:rPr>
-        <w:t>c</w:t>
-      </w:r>
-      <w:r>
-        <w:t>erana</w:t>
-      </w:r>
-      <w:proofErr w:type="spellEnd"/>
-      <w:r>
-        <w:t xml:space="preserve"> </w:t>
-      </w:r>
       <w:r>
         <w:rPr>
           <w:u w:val="single"/>
@@ -1196,7 +1155,13 @@
       </w:r>
       <w:r>
         <w:br/>
-        <w:t>&lt;MISC.&gt;</w:t>
+        <w:t>&lt;MISC.</w:t>
+      </w:r>
+      <w:r>
+        <w:t>, MISC.</w:t>
+      </w:r>
+      <w:r>
+        <w:t>&gt;</w:t>
       </w:r>
     </w:p>
     <w:p>
@@ -1330,12 +1295,7 @@
       </w:r>
       <w:r>
         <w:br/>
-      </w:r>
-      <w:r>
-        <w:t>answer:</w:t>
-      </w:r>
-      <w:r>
-        <w:t xml:space="preserve"> </w:t>
+        <w:t xml:space="preserve">answer: </w:t>
       </w:r>
       <w:r>
         <w:rPr>
@@ -1707,12 +1667,7 @@
       </w:r>
       <w:r>
         <w:br/>
-      </w:r>
-      <w:r>
-        <w:t>answer:</w:t>
-      </w:r>
-      <w:r>
-        <w:t xml:space="preserve"> </w:t>
+        <w:t xml:space="preserve">answer: </w:t>
       </w:r>
       <w:r>
         <w:rPr>
@@ -1892,15 +1847,7 @@
       </w:r>
       <w:r>
         <w:br/>
-      </w:r>
-      <w:r>
-        <w:t>answer:</w:t>
-      </w:r>
-      <w:r>
-        <w:t xml:space="preserve"> </w:t>
-      </w:r>
-      <w:r>
-        <w:t xml:space="preserve">The </w:t>
+        <w:t xml:space="preserve">answer: The </w:t>
       </w:r>
       <w:r>
         <w:rPr>
@@ -1939,7 +1886,13 @@
       </w:pPr>
       <w:r>
         <w:lastRenderedPageBreak/>
-        <w:t>12.</w:t>
+        <w:t>1</w:t>
+      </w:r>
+      <w:r>
+        <w:t>1</w:t>
+      </w:r>
+      <w:r>
+        <w:t>.</w:t>
       </w:r>
       <w:r>
         <w:tab/>
@@ -2143,7 +2096,13 @@
         </w:rPr>
       </w:pPr>
       <w:r>
-        <w:t>13.</w:t>
+        <w:t>1</w:t>
+      </w:r>
+      <w:r>
+        <w:t>2</w:t>
+      </w:r>
+      <w:r>
+        <w:t>.</w:t>
       </w:r>
       <w:r>
         <w:tab/>
@@ -2399,7 +2358,13 @@
         </w:tabs>
       </w:pPr>
       <w:r>
-        <w:t>14.</w:t>
+        <w:t>1</w:t>
+      </w:r>
+      <w:r>
+        <w:t>3</w:t>
+      </w:r>
+      <w:r>
+        <w:t>.</w:t>
       </w:r>
       <w:r>
         <w:tab/>
@@ -2566,7 +2531,13 @@
         </w:rPr>
       </w:pPr>
       <w:r>
-        <w:t>15.</w:t>
+        <w:t>1</w:t>
+      </w:r>
+      <w:r>
+        <w:t>4</w:t>
+      </w:r>
+      <w:r>
+        <w:t>.</w:t>
       </w:r>
       <w:r>
         <w:tab/>
@@ -2911,7 +2882,13 @@
         </w:tabs>
       </w:pPr>
       <w:r>
-        <w:t>16.</w:t>
+        <w:t>1</w:t>
+      </w:r>
+      <w:r>
+        <w:t>5</w:t>
+      </w:r>
+      <w:r>
+        <w:t>.</w:t>
       </w:r>
       <w:r>
         <w:tab/>
@@ -3041,7 +3018,13 @@
       </w:r>
       <w:r>
         <w:br/>
-        <w:t>&lt;GEO&gt;</w:t>
+        <w:t>&lt;GEO</w:t>
+      </w:r>
+      <w:r>
+        <w:t>, GEO</w:t>
+      </w:r>
+      <w:r>
+        <w:t>&gt;</w:t>
       </w:r>
     </w:p>
     <w:p>
@@ -3067,7 +3050,13 @@
       </w:pPr>
       <w:r>
         <w:lastRenderedPageBreak/>
-        <w:t>17.</w:t>
+        <w:t>1</w:t>
+      </w:r>
+      <w:r>
+        <w:t>6</w:t>
+      </w:r>
+      <w:r>
+        <w:t>.</w:t>
       </w:r>
       <w:r>
         <w:tab/>
@@ -3419,7 +3408,13 @@
         </w:rPr>
       </w:pPr>
       <w:r>
-        <w:t>18.</w:t>
+        <w:t>1</w:t>
+      </w:r>
+      <w:r>
+        <w:t>7</w:t>
+      </w:r>
+      <w:r>
+        <w:t>.</w:t>
       </w:r>
       <w:r>
         <w:tab/>
@@ -3729,7 +3724,13 @@
         </w:tabs>
       </w:pPr>
       <w:r>
-        <w:t>19.</w:t>
+        <w:t>1</w:t>
+      </w:r>
+      <w:r>
+        <w:t>8</w:t>
+      </w:r>
+      <w:r>
+        <w:t>.</w:t>
       </w:r>
       <w:r>
         <w:tab/>
@@ -3973,7 +3974,10 @@
         </w:tabs>
       </w:pPr>
       <w:r>
-        <w:t>20.</w:t>
+        <w:t>19</w:t>
+      </w:r>
+      <w:r>
+        <w:t>.</w:t>
       </w:r>
       <w:r>
         <w:tab/>
@@ -4182,7 +4186,13 @@
         </w:rPr>
       </w:pPr>
       <w:r>
-        <w:t>21.</w:t>
+        <w:t>2</w:t>
+      </w:r>
+      <w:r>
+        <w:t>0</w:t>
+      </w:r>
+      <w:r>
+        <w:t>.</w:t>
       </w:r>
       <w:r>
         <w:tab/>
@@ -4503,7 +4513,13 @@
       </w:pPr>
       <w:r>
         <w:lastRenderedPageBreak/>
-        <w:t>22.</w:t>
+        <w:t>2</w:t>
+      </w:r>
+      <w:r>
+        <w:t>1</w:t>
+      </w:r>
+      <w:r>
+        <w:t>.</w:t>
       </w:r>
       <w:r>
         <w:tab/>
@@ -4617,7 +4633,13 @@
         </w:rPr>
       </w:pPr>
       <w:r>
-        <w:t>23.</w:t>
+        <w:t>2</w:t>
+      </w:r>
+      <w:r>
+        <w:t>2</w:t>
+      </w:r>
+      <w:r>
+        <w:t>.</w:t>
       </w:r>
       <w:r>
         <w:tab/>
@@ -4866,32 +4888,44 @@
       </w:r>
       <w:r>
         <w:br/>
-        <w:t>&lt;CE&gt;</w:t>
-      </w:r>
-    </w:p>
-    <w:p>
-      <w:pPr>
-        <w:pStyle w:val="Text"/>
-        <w:keepNext/>
-        <w:keepLines/>
-        <w:tabs>
-          <w:tab w:val="clear" w:pos="1440"/>
-          <w:tab w:val="left" w:pos="900"/>
-        </w:tabs>
-      </w:pPr>
-    </w:p>
-    <w:p>
-      <w:pPr>
-        <w:pStyle w:val="Text"/>
-        <w:keepNext/>
-        <w:keepLines/>
-        <w:tabs>
-          <w:tab w:val="clear" w:pos="1440"/>
-          <w:tab w:val="left" w:pos="900"/>
-        </w:tabs>
-      </w:pPr>
-      <w:r>
-        <w:t>24.</w:t>
+        <w:t>&lt;CE</w:t>
+      </w:r>
+      <w:r>
+        <w:t>, CE</w:t>
+      </w:r>
+      <w:r>
+        <w:t>&gt;</w:t>
+      </w:r>
+    </w:p>
+    <w:p>
+      <w:pPr>
+        <w:pStyle w:val="Text"/>
+        <w:keepNext/>
+        <w:keepLines/>
+        <w:tabs>
+          <w:tab w:val="clear" w:pos="1440"/>
+          <w:tab w:val="left" w:pos="900"/>
+        </w:tabs>
+      </w:pPr>
+    </w:p>
+    <w:p>
+      <w:pPr>
+        <w:pStyle w:val="Text"/>
+        <w:keepNext/>
+        <w:keepLines/>
+        <w:tabs>
+          <w:tab w:val="clear" w:pos="1440"/>
+          <w:tab w:val="left" w:pos="900"/>
+        </w:tabs>
+      </w:pPr>
+      <w:r>
+        <w:t>2</w:t>
+      </w:r>
+      <w:r>
+        <w:t>3</w:t>
+      </w:r>
+      <w:r>
+        <w:t>.</w:t>
       </w:r>
       <w:r>
         <w:tab/>
@@ -5195,12 +5229,42 @@
           <w:tab w:val="clear" w:pos="1440"/>
           <w:tab w:val="left" w:pos="900"/>
         </w:tabs>
-      </w:pPr>
-      <w:r>
-        <w:t xml:space="preserve">Bonus: </w:t>
-      </w:r>
-      <w:r>
-        <w:t>When an ice skater pulls his arms in while twirling, he will spin faster.  For 10 points each—</w:t>
+        <w:rPr>
+          <w:b/>
+          <w:bCs/>
+        </w:rPr>
+      </w:pPr>
+      <w:r>
+        <w:rPr>
+          <w:b/>
+          <w:bCs/>
+        </w:rPr>
+        <w:t>Bonuses</w:t>
+      </w:r>
+    </w:p>
+    <w:p>
+      <w:pPr>
+        <w:pStyle w:val="Text"/>
+        <w:keepNext/>
+        <w:keepLines/>
+        <w:tabs>
+          <w:tab w:val="clear" w:pos="1440"/>
+          <w:tab w:val="left" w:pos="900"/>
+        </w:tabs>
+      </w:pPr>
+    </w:p>
+    <w:p>
+      <w:pPr>
+        <w:pStyle w:val="Text"/>
+        <w:keepNext/>
+        <w:keepLines/>
+        <w:tabs>
+          <w:tab w:val="clear" w:pos="1440"/>
+          <w:tab w:val="left" w:pos="900"/>
+        </w:tabs>
+      </w:pPr>
+      <w:r>
+        <w:t>Bonus: When an ice skater pulls his arms in while twirling, he will spin faster.  For 10 points each—</w:t>
       </w:r>
     </w:p>
     <w:p>
@@ -5507,10 +5571,7 @@
         </w:tabs>
       </w:pPr>
       <w:r>
-        <w:t xml:space="preserve">Bonus: </w:t>
-      </w:r>
-      <w:r>
-        <w:t>For 10 points each—name these events that occurred in Mexico in 1994:</w:t>
+        <w:t>Bonus: For 10 points each—name these events that occurred in Mexico in 1994:</w:t>
       </w:r>
     </w:p>
     <w:p>
@@ -5609,6 +5670,7 @@
         <w:rPr>
           <w:u w:val="single"/>
         </w:rPr>
+        <w:lastRenderedPageBreak/>
         <w:t>NAFTA</w:t>
       </w:r>
       <w:r>
@@ -5705,7 +5767,6 @@
         </w:tabs>
       </w:pPr>
       <w:r>
-        <w:lastRenderedPageBreak/>
         <w:t xml:space="preserve">In response to the signing of NAFTA, this leftist militant group began a rural uprising against the Mexican government in the state of Chiapas </w:t>
       </w:r>
       <w:r>
@@ -5872,10 +5933,7 @@
         </w:tabs>
       </w:pPr>
       <w:r>
-        <w:t xml:space="preserve">Bonus: </w:t>
-      </w:r>
-      <w:r>
-        <w:t xml:space="preserve">This song was covered by Alien Ant </w:t>
+        <w:t xml:space="preserve">Bonus: This song was covered by Alien Ant </w:t>
       </w:r>
       <w:proofErr w:type="gramStart"/>
       <w:r>
@@ -6755,6 +6813,7 @@
         <w:rPr>
           <w:u w:val="single"/>
         </w:rPr>
+        <w:lastRenderedPageBreak/>
         <w:t>Six-Day</w:t>
       </w:r>
       <w:r>
@@ -6886,7 +6945,6 @@
         </w:tabs>
       </w:pPr>
       <w:r>
-        <w:lastRenderedPageBreak/>
         <w:t>&lt;HIST, WORLD&gt;</w:t>
       </w:r>
     </w:p>
@@ -7271,15 +7329,7 @@
         </w:tabs>
       </w:pPr>
       <w:r>
-        <w:t xml:space="preserve">In </w:t>
-      </w:r>
-      <w:proofErr w:type="gramStart"/>
-      <w:r>
-        <w:t>October 2015</w:t>
-      </w:r>
-      <w:proofErr w:type="gramEnd"/>
-      <w:r>
-        <w:t xml:space="preserve"> this country's Communist Party announced it planned to relax the one-child policy.</w:t>
+        <w:t>In October 2015 this country's Communist Party announced it planned to relax the one-child policy.</w:t>
       </w:r>
     </w:p>
     <w:p>
@@ -7812,6 +7862,7 @@
         <w:rPr>
           <w:u w:val="single"/>
         </w:rPr>
+        <w:lastRenderedPageBreak/>
         <w:t>M</w:t>
       </w:r>
       <w:r>
@@ -7839,7 +7890,6 @@
         </w:tabs>
       </w:pPr>
       <w:r>
-        <w:lastRenderedPageBreak/>
         <w:t>Trumpet and trombone players often use these common household implements as a type of mute, holding one over the bell while opening and closing it to create a distinctive “talking” sound.</w:t>
       </w:r>
     </w:p>
@@ -8702,9 +8752,12 @@
       </w:r>
       <w:proofErr w:type="spellStart"/>
       <w:r>
-        <w:t>Comyn.</w:t>
-      </w:r>
-      <w:proofErr w:type="spellEnd"/>
+        <w:t>Comyn</w:t>
+      </w:r>
+      <w:proofErr w:type="spellEnd"/>
+      <w:r>
+        <w:t>.</w:t>
+      </w:r>
     </w:p>
     <w:p>
       <w:pPr>
@@ -8855,7 +8908,6 @@
         </w:tabs>
       </w:pPr>
       <w:r>
-        <w:lastRenderedPageBreak/>
         <w:t xml:space="preserve">Bonus: </w:t>
       </w:r>
       <w:r>
@@ -9870,7 +9922,13 @@
         </w:tabs>
       </w:pPr>
       <w:r>
-        <w:t>&lt;CE&gt;</w:t>
+        <w:t>&lt;CE</w:t>
+      </w:r>
+      <w:r>
+        <w:t>, 2016</w:t>
+      </w:r>
+      <w:r>
+        <w:t>&gt;</w:t>
       </w:r>
     </w:p>
     <w:p>
@@ -10032,6 +10090,7 @@
         <w:rPr>
           <w:u w:val="single"/>
         </w:rPr>
+        <w:lastRenderedPageBreak/>
         <w:t>12</w:t>
       </w:r>
       <w:r>
@@ -10053,7 +10112,6 @@
         </w:tabs>
       </w:pPr>
       <w:r>
-        <w:lastRenderedPageBreak/>
         <w:t xml:space="preserve">If each edge of the octahedron has a length of 4, what is the area of a single triangular face?  You have 10 </w:t>
       </w:r>
       <w:proofErr w:type="gramStart"/>
@@ -10900,11 +10958,11 @@
         </w:tabs>
       </w:pPr>
       <w:r>
-        <w:t>The W</w:t>
-      </w:r>
-      <w:proofErr w:type="spellStart"/>
-      <w:r>
-        <w:t>abar</w:t>
+        <w:t xml:space="preserve">The </w:t>
+      </w:r>
+      <w:proofErr w:type="spellStart"/>
+      <w:r>
+        <w:t>Wabar</w:t>
       </w:r>
       <w:proofErr w:type="spellEnd"/>
       <w:r>
@@ -11170,7 +11228,13 @@
         </w:tabs>
       </w:pPr>
       <w:r>
-        <w:t>&lt;GEO&gt;</w:t>
+        <w:t>&lt;GEO</w:t>
+      </w:r>
+      <w:r>
+        <w:t>, MIDEAST</w:t>
+      </w:r>
+      <w:r>
+        <w:t>&gt;</w:t>
       </w:r>
     </w:p>
     <w:p>
@@ -11231,6 +11295,7 @@
         </w:tabs>
       </w:pPr>
       <w:r>
+        <w:lastRenderedPageBreak/>
         <w:t xml:space="preserve">Dryads </w:t>
       </w:r>
       <w:r>
@@ -11307,7 +11372,6 @@
         <w:rPr>
           <w:u w:val="single"/>
         </w:rPr>
-        <w:lastRenderedPageBreak/>
         <w:t>tree</w:t>
       </w:r>
       <w:r>
@@ -12161,7 +12225,16 @@
         </w:tabs>
       </w:pPr>
       <w:r>
-        <w:t>&lt;GEO&gt;</w:t>
+        <w:t>&lt;GEO</w:t>
+      </w:r>
+      <w:r>
+        <w:t xml:space="preserve">, </w:t>
+      </w:r>
+      <w:r>
+        <w:t>US</w:t>
+      </w:r>
+      <w:r>
+        <w:t>&gt;</w:t>
       </w:r>
     </w:p>
     <w:p>
@@ -12290,15 +12363,7 @@
         </w:tabs>
       </w:pPr>
       <w:r>
-        <w:t xml:space="preserve">In summer 2015 Governor Kate Brown signed free community college legislation into law in this state; in </w:t>
-      </w:r>
-      <w:proofErr w:type="gramStart"/>
-      <w:r>
-        <w:t>October 2015</w:t>
-      </w:r>
-      <w:proofErr w:type="gramEnd"/>
-      <w:r>
-        <w:t xml:space="preserve"> its Umpqua Community College was the site of a mass shooting.</w:t>
+        <w:t>In summer 2015 Governor Kate Brown signed free community college legislation into law in this state; in October 2015 its Umpqua Community College was the site of a mass shooting.</w:t>
       </w:r>
     </w:p>
     <w:p>
@@ -12367,6 +12432,7 @@
         </w:rPr>
       </w:pPr>
       <w:r>
+        <w:lastRenderedPageBreak/>
         <w:t xml:space="preserve">Paul (Richard) </w:t>
       </w:r>
       <w:r>
@@ -12388,7 +12454,13 @@
         <w:ind w:left="0" w:firstLine="0"/>
       </w:pPr>
       <w:r>
-        <w:t>&lt;CE&gt;</w:t>
+        <w:t>&lt;CE</w:t>
+      </w:r>
+      <w:r>
+        <w:t>, CURR</w:t>
+      </w:r>
+      <w:r>
+        <w:t>&gt;</w:t>
       </w:r>
     </w:p>
     <w:p>
@@ -12701,7 +12773,7 @@
 </file>
 
 <file path=word/numbering.xml><?xml version="1.0" encoding="utf-8"?>
-<w:numbering xmlns:wpc="http://schemas.microsoft.com/office/word/2010/wordprocessingCanvas" xmlns:cx="http://schemas.microsoft.com/office/drawing/2014/chartex" xmlns:cx1="http://schemas.microsoft.com/office/drawing/2015/9/8/chartex" xmlns:cx2="http://schemas.microsoft.com/office/drawing/2015/10/21/chartex" xmlns:cx3="http://schemas.microsoft.com/office/drawing/2016/5/9/chartex" xmlns:cx4="http://schemas.microsoft.com/office/drawing/2016/5/10/chartex" xmlns:cx5="http://schemas.microsoft.com/office/drawing/2016/5/11/chartex" xmlns:cx6="http://schemas.microsoft.com/office/drawing/2016/5/12/chartex" xmlns:cx7="http://schemas.microsoft.com/office/drawing/2016/5/13/chartex" xmlns:cx8="http://schemas.microsoft.com/office/drawing/2016/5/14/chartex" xmlns:mc="http://schemas.openxmlformats.org/markup-compatibility/2006" xmlns:aink="http://schemas.microsoft.com/office/drawing/2016/ink" xmlns:am3d="http://schemas.microsoft.com/office/drawing/2017/model3d" xmlns:o="urn:schemas-microsoft-com:office:office" xmlns:r="http://schemas.openxmlformats.org/officeDocument/2006/relationships" xmlns:m="http://schemas.openxmlformats.org/officeDocument/2006/math" xmlns:v="urn:schemas-microsoft-com:vml" xmlns:wp14="http://schemas.microsoft.com/office/word/2010/wordprocessingDrawing" xmlns:wp="http://schemas.openxmlformats.org/drawingml/2006/wordprocessingDrawing" xmlns:w10="urn:schemas-microsoft-com:office:word" xmlns:w="http://schemas.openxmlformats.org/wordprocessingml/2006/main" xmlns:w14="http://schemas.microsoft.com/office/word/2010/wordml" xmlns:w15="http://schemas.microsoft.com/office/word/2012/wordml" xmlns:w16cex="http://schemas.microsoft.com/office/word/2018/wordml/cex" xmlns:w16cid="http://schemas.microsoft.com/office/word/2016/wordml/cid" xmlns:w16="http://schemas.microsoft.com/office/word/2018/wordml" xmlns:w16sdtdh="http://schemas.microsoft.com/office/word/2020/wordml/sdtdatahash" xmlns:w16se="http://schemas.microsoft.com/office/word/2015/wordml/symex" xmlns:wpg="http://schemas.microsoft.com/office/word/2010/wordprocessingGroup" xmlns:wpi="http://schemas.microsoft.com/office/word/2010/wordprocessingInk" xmlns:wne="http://schemas.microsoft.com/office/word/2006/wordml" xmlns:wps="http://schemas.microsoft.com/office/word/2010/wordprocessingShape" mc:Ignorable="w14 w15 w16se w16cid w16 w16cex w16sdtdh wp14">
+<w:numbering xmlns:wpc="http://schemas.microsoft.com/office/word/2010/wordprocessingCanvas" xmlns:cx="http://schemas.microsoft.com/office/drawing/2014/chartex" xmlns:cx1="http://schemas.microsoft.com/office/drawing/2015/9/8/chartex" xmlns:cx2="http://schemas.microsoft.com/office/drawing/2015/10/21/chartex" xmlns:cx3="http://schemas.microsoft.com/office/drawing/2016/5/9/chartex" xmlns:cx4="http://schemas.microsoft.com/office/drawing/2016/5/10/chartex" xmlns:cx5="http://schemas.microsoft.com/office/drawing/2016/5/11/chartex" xmlns:cx6="http://schemas.microsoft.com/office/drawing/2016/5/12/chartex" xmlns:cx7="http://schemas.microsoft.com/office/drawing/2016/5/13/chartex" xmlns:cx8="http://schemas.microsoft.com/office/drawing/2016/5/14/chartex" xmlns:mc="http://schemas.openxmlformats.org/markup-compatibility/2006" xmlns:aink="http://schemas.microsoft.com/office/drawing/2016/ink" xmlns:am3d="http://schemas.microsoft.com/office/drawing/2017/model3d" xmlns:o="urn:schemas-microsoft-com:office:office" xmlns:r="http://schemas.openxmlformats.org/officeDocument/2006/relationships" xmlns:m="http://schemas.openxmlformats.org/officeDocument/2006/math" xmlns:v="urn:schemas-microsoft-com:vml" xmlns:wp14="http://schemas.microsoft.com/office/word/2010/wordprocessingDrawing" xmlns:wp="http://schemas.openxmlformats.org/drawingml/2006/wordprocessingDrawing" xmlns:w10="urn:schemas-microsoft-com:office:word" xmlns:w="http://schemas.openxmlformats.org/wordprocessingml/2006/main" xmlns:w14="http://schemas.microsoft.com/office/word/2010/wordml" xmlns:w15="http://schemas.microsoft.com/office/word/2012/wordml" xmlns:w16cex="http://schemas.microsoft.com/office/word/2018/wordml/cex" xmlns:w16cid="http://schemas.microsoft.com/office/word/2016/wordml/cid" xmlns:w16="http://schemas.microsoft.com/office/word/2018/wordml" xmlns:w16se="http://schemas.microsoft.com/office/word/2015/wordml/symex" xmlns:wpg="http://schemas.microsoft.com/office/word/2010/wordprocessingGroup" xmlns:wpi="http://schemas.microsoft.com/office/word/2010/wordprocessingInk" xmlns:wne="http://schemas.microsoft.com/office/word/2006/wordml" xmlns:wps="http://schemas.microsoft.com/office/word/2010/wordprocessingShape" mc:Ignorable="w14 w15 w16se w16cid w16 w16cex wp14">
   <w:abstractNum w:abstractNumId="0" w15:restartNumberingAfterBreak="0">
     <w:nsid w:val="12AA2F91"/>
     <w:multiLevelType w:val="hybridMultilevel"/>
@@ -14914,7 +14986,7 @@
 </file>
 
 <file path=word/styles.xml><?xml version="1.0" encoding="utf-8"?>
-<w:styles xmlns:mc="http://schemas.openxmlformats.org/markup-compatibility/2006" xmlns:r="http://schemas.openxmlformats.org/officeDocument/2006/relationships" xmlns:w="http://schemas.openxmlformats.org/wordprocessingml/2006/main" xmlns:w14="http://schemas.microsoft.com/office/word/2010/wordml" xmlns:w15="http://schemas.microsoft.com/office/word/2012/wordml" xmlns:w16cex="http://schemas.microsoft.com/office/word/2018/wordml/cex" xmlns:w16cid="http://schemas.microsoft.com/office/word/2016/wordml/cid" xmlns:w16="http://schemas.microsoft.com/office/word/2018/wordml" xmlns:w16sdtdh="http://schemas.microsoft.com/office/word/2020/wordml/sdtdatahash" xmlns:w16se="http://schemas.microsoft.com/office/word/2015/wordml/symex" mc:Ignorable="w14 w15 w16se w16cid w16 w16cex w16sdtdh">
+<w:styles xmlns:mc="http://schemas.openxmlformats.org/markup-compatibility/2006" xmlns:r="http://schemas.openxmlformats.org/officeDocument/2006/relationships" xmlns:w="http://schemas.openxmlformats.org/wordprocessingml/2006/main" xmlns:w14="http://schemas.microsoft.com/office/word/2010/wordml" xmlns:w15="http://schemas.microsoft.com/office/word/2012/wordml" xmlns:w16cex="http://schemas.microsoft.com/office/word/2018/wordml/cex" xmlns:w16cid="http://schemas.microsoft.com/office/word/2016/wordml/cid" xmlns:w16="http://schemas.microsoft.com/office/word/2018/wordml" xmlns:w16se="http://schemas.microsoft.com/office/word/2015/wordml/symex" mc:Ignorable="w14 w15 w16se w16cid w16 w16cex">
   <w:docDefaults>
     <w:rPrDefault>
       <w:rPr>

</xml_diff>